<commit_message>
update readme for S1B and S1C
update readme content and add images
</commit_message>
<xml_diff>
--- a/supplementary-figS1BandC/Comparedataat15min-readme.docx
+++ b/supplementary-figS1BandC/Comparedataat15min-readme.docx
@@ -188,463 +188,254 @@
       </w:r>
     </w:p>
     <w:p>
-      <w:r>
-        <w:t>Contains: 2 struct variables: parental and reporter</w:t>
-      </w:r>
-    </w:p>
-    <w:tbl>
-      <w:tblPr>
-        <w:tblStyle w:val="TableGrid"/>
-        <w:tblW w:w="0" w:type="auto"/>
-        <w:tblLook w:val="04A0" w:firstRow="1" w:lastRow="0" w:firstColumn="1" w:lastColumn="0" w:noHBand="0" w:noVBand="1"/>
-      </w:tblPr>
-      <w:tblGrid>
-        <w:gridCol w:w="4508"/>
-        <w:gridCol w:w="4508"/>
-      </w:tblGrid>
-      <w:tr>
-        <w:tc>
-          <w:tcPr>
-            <w:tcW w:w="4508" w:type="dxa"/>
-          </w:tcPr>
-          <w:p>
-            <w:r>
-              <w:t xml:space="preserve">reporter = </w:t>
-            </w:r>
-          </w:p>
-          <w:p>
-            <w:r>
-              <w:t xml:space="preserve">  struct with fields:</w:t>
-            </w:r>
-          </w:p>
-          <w:p>
-            <w:r>
-              <w:t xml:space="preserve">      Time0: {8×12 cell}</w:t>
-            </w:r>
-          </w:p>
-          <w:p>
-            <w:r>
-              <w:t xml:space="preserve">     Time15: {8×12 cell}</w:t>
-            </w:r>
-          </w:p>
-          <w:p>
-            <w:r>
-              <w:t xml:space="preserve">     Time45: {8×12 cell}</w:t>
-            </w:r>
-          </w:p>
-          <w:p>
-            <w:r>
-              <w:t xml:space="preserve">     Time90: {8×12 cell}</w:t>
-            </w:r>
-          </w:p>
-          <w:p>
-            <w:r>
-              <w:t xml:space="preserve">    Time120: {8×12 cell}</w:t>
-            </w:r>
-          </w:p>
-        </w:tc>
-        <w:tc>
-          <w:tcPr>
-            <w:tcW w:w="4508" w:type="dxa"/>
-          </w:tcPr>
-          <w:p>
-            <w:r>
-              <w:t xml:space="preserve">parental = </w:t>
-            </w:r>
-          </w:p>
-          <w:p>
-            <w:r>
-              <w:t xml:space="preserve">  struct with fields:</w:t>
-            </w:r>
-          </w:p>
-          <w:p>
-            <w:r>
-              <w:t xml:space="preserve">      Time0: {8×12 cell}</w:t>
-            </w:r>
-          </w:p>
-          <w:p>
-            <w:r>
-              <w:t xml:space="preserve">     Time15: {8×12 cell}</w:t>
-            </w:r>
-          </w:p>
-          <w:p>
-            <w:r>
-              <w:t xml:space="preserve">     Time45: {8×12 cell}</w:t>
-            </w:r>
-          </w:p>
-          <w:p>
-            <w:r>
-              <w:t xml:space="preserve">     Time90: {8×12 cell}</w:t>
-            </w:r>
-          </w:p>
-          <w:p>
-            <w:r>
-              <w:t xml:space="preserve">    Time120: {8×12 cell}</w:t>
-            </w:r>
-          </w:p>
-        </w:tc>
-      </w:tr>
-      <w:tr>
-        <w:tc>
-          <w:tcPr>
-            <w:tcW w:w="9016" w:type="dxa"/>
-            <w:gridSpan w:val="2"/>
-          </w:tcPr>
-          <w:p>
-            <w:pPr>
-              <w:jc w:val="center"/>
-            </w:pPr>
-            <w:r>
-              <w:t xml:space="preserve">Dimensions of each field follow the </w:t>
-            </w:r>
-            <w:proofErr w:type="spellStart"/>
-            <w:r>
-              <w:t>platemap</w:t>
-            </w:r>
-            <w:proofErr w:type="spellEnd"/>
-            <w:r>
-              <w:t xml:space="preserve"> above.</w:t>
-            </w:r>
-          </w:p>
-        </w:tc>
-      </w:tr>
-      <w:tr>
-        <w:tc>
-          <w:tcPr>
-            <w:tcW w:w="9016" w:type="dxa"/>
-            <w:gridSpan w:val="2"/>
-          </w:tcPr>
-          <w:p>
-            <w:pPr>
-              <w:jc w:val="center"/>
-            </w:pPr>
-            <w:r>
-              <w:t xml:space="preserve">Common </w:t>
-            </w:r>
-            <w:r>
-              <w:t xml:space="preserve">data </w:t>
-            </w:r>
-            <w:r>
-              <w:t>field</w:t>
-            </w:r>
-            <w:r>
-              <w:t>s</w:t>
-            </w:r>
-          </w:p>
-        </w:tc>
-      </w:tr>
-      <w:tr>
-        <w:tc>
-          <w:tcPr>
-            <w:tcW w:w="4508" w:type="dxa"/>
-          </w:tcPr>
-          <w:p>
-            <w:r>
-              <w:t xml:space="preserve">    '</w:t>
-            </w:r>
-            <w:proofErr w:type="spellStart"/>
-            <w:r>
-              <w:t>nuc_area</w:t>
-            </w:r>
-            <w:proofErr w:type="spellEnd"/>
-            <w:r>
-              <w:t>'</w:t>
-            </w:r>
-          </w:p>
-          <w:p>
-            <w:r>
-              <w:t xml:space="preserve">    '</w:t>
-            </w:r>
-            <w:proofErr w:type="spellStart"/>
-            <w:r>
-              <w:t>nuc_coordX</w:t>
-            </w:r>
-            <w:proofErr w:type="spellEnd"/>
-            <w:r>
-              <w:t>'</w:t>
-            </w:r>
-          </w:p>
-          <w:p>
-            <w:r>
-              <w:t xml:space="preserve">    '</w:t>
-            </w:r>
-            <w:proofErr w:type="spellStart"/>
-            <w:r>
-              <w:t>nuc_coordY</w:t>
-            </w:r>
-            <w:proofErr w:type="spellEnd"/>
-            <w:r>
-              <w:t>'</w:t>
-            </w:r>
-          </w:p>
-          <w:p>
-            <w:r>
-              <w:t xml:space="preserve">    '</w:t>
-            </w:r>
-            <w:proofErr w:type="spellStart"/>
-            <w:r>
-              <w:t>nuc_formfactor</w:t>
-            </w:r>
-            <w:proofErr w:type="spellEnd"/>
-            <w:r>
-              <w:t>'</w:t>
-            </w:r>
-          </w:p>
-          <w:p>
-            <w:r>
-              <w:t xml:space="preserve">    '</w:t>
-            </w:r>
-            <w:proofErr w:type="spellStart"/>
-            <w:r>
-              <w:t>nuc_integratedDAPI</w:t>
-            </w:r>
-            <w:proofErr w:type="spellEnd"/>
-            <w:r>
-              <w:t>'</w:t>
-            </w:r>
-          </w:p>
-          <w:p>
-            <w:r>
-              <w:t xml:space="preserve">    'nuc_integratedFoxO3'</w:t>
-            </w:r>
-          </w:p>
-          <w:p>
-            <w:r>
-              <w:lastRenderedPageBreak/>
-              <w:t xml:space="preserve">    '</w:t>
-            </w:r>
-            <w:proofErr w:type="spellStart"/>
-            <w:r>
-              <w:t>nuc_integratedWCDGreen</w:t>
-            </w:r>
-            <w:proofErr w:type="spellEnd"/>
-            <w:r>
-              <w:t>'</w:t>
-            </w:r>
-          </w:p>
-          <w:p>
-            <w:r>
-              <w:t xml:space="preserve">    '</w:t>
-            </w:r>
-            <w:proofErr w:type="spellStart"/>
-            <w:r>
-              <w:t>nuc_meanDAPI</w:t>
-            </w:r>
-            <w:proofErr w:type="spellEnd"/>
-            <w:r>
-              <w:t>'</w:t>
-            </w:r>
-          </w:p>
-          <w:p>
-            <w:r>
-              <w:t xml:space="preserve">    'nuc_meanFoxO3'</w:t>
-            </w:r>
-          </w:p>
-          <w:p>
-            <w:r>
-              <w:t xml:space="preserve">    '</w:t>
-            </w:r>
-            <w:proofErr w:type="spellStart"/>
-            <w:r>
-              <w:t>nuc_meanWCDGreen</w:t>
-            </w:r>
-            <w:proofErr w:type="spellEnd"/>
-            <w:r>
-              <w:t>'</w:t>
-            </w:r>
-          </w:p>
-          <w:p>
-            <w:r>
-              <w:t xml:space="preserve">    'nuc_normmeanFoxO3'</w:t>
-            </w:r>
-          </w:p>
-          <w:p>
-            <w:r>
-              <w:t xml:space="preserve">    'log10CoverN_extended_norm'</w:t>
-            </w:r>
-          </w:p>
-          <w:p>
-            <w:r>
-              <w:t xml:space="preserve">    'log10CoverN_extended'</w:t>
-            </w:r>
-          </w:p>
-          <w:p>
-            <w:r>
-              <w:t xml:space="preserve">    'log10CoverN_4pixel_norm'</w:t>
-            </w:r>
-          </w:p>
-          <w:p>
-            <w:r>
-              <w:t xml:space="preserve">    'log10CoverN_4pixel'</w:t>
-            </w:r>
-          </w:p>
-        </w:tc>
-        <w:tc>
-          <w:tcPr>
-            <w:tcW w:w="4508" w:type="dxa"/>
-          </w:tcPr>
-          <w:p>
-            <w:r>
-              <w:lastRenderedPageBreak/>
-              <w:t xml:space="preserve">    '</w:t>
-            </w:r>
-            <w:proofErr w:type="spellStart"/>
-            <w:r>
-              <w:t>extendedcyto_area</w:t>
-            </w:r>
-            <w:proofErr w:type="spellEnd"/>
-            <w:r>
-              <w:t>'</w:t>
-            </w:r>
-          </w:p>
-          <w:p>
-            <w:r>
-              <w:t xml:space="preserve">    '</w:t>
-            </w:r>
-            <w:proofErr w:type="spellStart"/>
-            <w:r>
-              <w:t>extendedcyto_integratedDAPI</w:t>
-            </w:r>
-            <w:proofErr w:type="spellEnd"/>
-            <w:r>
-              <w:t>'</w:t>
-            </w:r>
-          </w:p>
-          <w:p>
-            <w:r>
-              <w:t xml:space="preserve">    'extendedcyto_integratedFoxO3'</w:t>
-            </w:r>
-          </w:p>
-          <w:p>
-            <w:r>
-              <w:t xml:space="preserve">    '</w:t>
-            </w:r>
-            <w:proofErr w:type="spellStart"/>
-            <w:r>
-              <w:t>extendedcyto_integratedECDGreen</w:t>
-            </w:r>
-            <w:proofErr w:type="spellEnd"/>
-            <w:r>
-              <w:t>'</w:t>
-            </w:r>
-          </w:p>
-          <w:p>
-            <w:r>
-              <w:t xml:space="preserve">    '</w:t>
-            </w:r>
-            <w:proofErr w:type="spellStart"/>
-            <w:r>
-              <w:t>extendedcyto_meanDAPI</w:t>
-            </w:r>
-            <w:proofErr w:type="spellEnd"/>
-            <w:r>
-              <w:t>'</w:t>
-            </w:r>
-          </w:p>
-          <w:p>
-            <w:r>
-              <w:t xml:space="preserve">    'extendedcyto_meanFoxO3'</w:t>
-            </w:r>
-          </w:p>
-          <w:p>
-            <w:r>
-              <w:lastRenderedPageBreak/>
-              <w:t xml:space="preserve">    '</w:t>
-            </w:r>
-            <w:proofErr w:type="spellStart"/>
-            <w:r>
-              <w:t>extendedcyto_meanWCDGreen</w:t>
-            </w:r>
-            <w:proofErr w:type="spellEnd"/>
-            <w:r>
-              <w:t>'</w:t>
-            </w:r>
-          </w:p>
-          <w:p>
-            <w:r>
-              <w:t xml:space="preserve">    '</w:t>
-            </w:r>
-            <w:proofErr w:type="spellStart"/>
-            <w:r>
-              <w:t>smallcyto_area</w:t>
-            </w:r>
-            <w:proofErr w:type="spellEnd"/>
-            <w:r>
-              <w:t>'</w:t>
-            </w:r>
-          </w:p>
-          <w:p>
-            <w:r>
-              <w:t xml:space="preserve">    '</w:t>
-            </w:r>
-            <w:proofErr w:type="spellStart"/>
-            <w:r>
-              <w:t>smallcyto_integratedDAPI</w:t>
-            </w:r>
-            <w:proofErr w:type="spellEnd"/>
-            <w:r>
-              <w:t>'</w:t>
-            </w:r>
-          </w:p>
-          <w:p>
-            <w:r>
-              <w:t xml:space="preserve">    'smallcyto_integratedFoxO3'</w:t>
-            </w:r>
-          </w:p>
-          <w:p>
-            <w:r>
-              <w:t xml:space="preserve">    '</w:t>
-            </w:r>
-            <w:proofErr w:type="spellStart"/>
-            <w:r>
-              <w:t>smallcyto_integratedWCDGreen</w:t>
-            </w:r>
-            <w:proofErr w:type="spellEnd"/>
-            <w:r>
-              <w:t>'</w:t>
-            </w:r>
-          </w:p>
-          <w:p>
-            <w:r>
-              <w:t xml:space="preserve">    '</w:t>
-            </w:r>
-            <w:proofErr w:type="spellStart"/>
-            <w:r>
-              <w:t>smallcyto_meanDAPI</w:t>
-            </w:r>
-            <w:proofErr w:type="spellEnd"/>
-            <w:r>
-              <w:t>'</w:t>
-            </w:r>
-          </w:p>
-          <w:p>
-            <w:r>
-              <w:t xml:space="preserve">    'smallcyto_meanFoxO3'</w:t>
-            </w:r>
-          </w:p>
-          <w:p>
-            <w:r>
-              <w:t xml:space="preserve">    '</w:t>
-            </w:r>
-            <w:proofErr w:type="spellStart"/>
-            <w:r>
-              <w:t>smallcyto_meanWCDGreen</w:t>
-            </w:r>
-            <w:proofErr w:type="spellEnd"/>
-            <w:r>
-              <w:t>'</w:t>
-            </w:r>
-          </w:p>
-        </w:tc>
-      </w:tr>
-    </w:tbl>
-    <w:p>
-      <w:pPr>
-        <w:rPr>
-          <w:b/>
-          <w:bCs/>
-        </w:rPr>
-      </w:pPr>
+      <w:pPr>
+        <w:rPr>
+          <w:b/>
+          <w:bCs/>
+        </w:rPr>
+      </w:pPr>
+      <w:r>
+        <w:rPr>
+          <w:b/>
+          <w:bCs/>
+        </w:rPr>
+        <w:t xml:space="preserve">Each struct </w:t>
+      </w:r>
+      <w:r>
+        <w:rPr>
+          <w:b/>
+          <w:bCs/>
+        </w:rPr>
+        <w:t xml:space="preserve">timepoint </w:t>
+      </w:r>
+      <w:r>
+        <w:rPr>
+          <w:b/>
+          <w:bCs/>
+        </w:rPr>
+        <w:t>variable contains</w:t>
+      </w:r>
+      <w:r>
+        <w:rPr>
+          <w:b/>
+          <w:bCs/>
+        </w:rPr>
+        <w:t xml:space="preserve"> 8x12 cells following the above </w:t>
+      </w:r>
+      <w:proofErr w:type="spellStart"/>
+      <w:r>
+        <w:rPr>
+          <w:b/>
+          <w:bCs/>
+        </w:rPr>
+        <w:t>platemap</w:t>
+      </w:r>
+      <w:proofErr w:type="spellEnd"/>
+    </w:p>
+    <w:p>
+      <w:r>
+        <w:t>Time0: {8×12 cell</w:t>
+      </w:r>
+      <w:proofErr w:type="gramStart"/>
+      <w:r>
+        <w:t>};Time</w:t>
+      </w:r>
+      <w:proofErr w:type="gramEnd"/>
+      <w:r>
+        <w:t>15: {8×12 cell};Time45: {8×12 cell};Time90: {8×12 cell};Time120: {8×12 cell}</w:t>
+      </w:r>
+    </w:p>
+    <w:p>
+      <w:pPr>
+        <w:rPr>
+          <w:b/>
+          <w:bCs/>
+        </w:rPr>
+      </w:pPr>
+      <w:r>
+        <w:rPr>
+          <w:b/>
+          <w:bCs/>
+        </w:rPr>
+        <w:t xml:space="preserve">Each </w:t>
+      </w:r>
+      <w:r>
+        <w:rPr>
+          <w:b/>
+          <w:bCs/>
+        </w:rPr>
+        <w:t>cell</w:t>
+      </w:r>
+      <w:r>
+        <w:rPr>
+          <w:b/>
+          <w:bCs/>
+        </w:rPr>
+        <w:t xml:space="preserve"> contains the following</w:t>
+      </w:r>
+      <w:r>
+        <w:rPr>
+          <w:b/>
+          <w:bCs/>
+        </w:rPr>
+        <w:t xml:space="preserve"> data</w:t>
+      </w:r>
+      <w:r>
+        <w:rPr>
+          <w:b/>
+          <w:bCs/>
+        </w:rPr>
+        <w:t xml:space="preserve"> fields:</w:t>
+      </w:r>
+    </w:p>
+    <w:p>
+      <w:r>
+        <w:t>'</w:t>
+      </w:r>
+      <w:proofErr w:type="spellStart"/>
+      <w:r>
+        <w:t>nuc_area</w:t>
+      </w:r>
+      <w:proofErr w:type="spellEnd"/>
+      <w:r>
+        <w:t>'     '</w:t>
+      </w:r>
+      <w:proofErr w:type="spellStart"/>
+      <w:r>
+        <w:t>nuc_coordX</w:t>
+      </w:r>
+      <w:proofErr w:type="spellEnd"/>
+      <w:r>
+        <w:t>'     '</w:t>
+      </w:r>
+      <w:proofErr w:type="spellStart"/>
+      <w:r>
+        <w:t>nuc_coordY</w:t>
+      </w:r>
+      <w:proofErr w:type="spellEnd"/>
+      <w:r>
+        <w:t>'     '</w:t>
+      </w:r>
+      <w:proofErr w:type="spellStart"/>
+      <w:r>
+        <w:t>nuc_formfactor</w:t>
+      </w:r>
+      <w:proofErr w:type="spellEnd"/>
+      <w:r>
+        <w:t>'     '</w:t>
+      </w:r>
+      <w:proofErr w:type="spellStart"/>
+      <w:r>
+        <w:t>nuc_integratedDAPI</w:t>
+      </w:r>
+      <w:proofErr w:type="spellEnd"/>
+      <w:r>
+        <w:t>'     'nuc_integratedFoxO3'     '</w:t>
+      </w:r>
+      <w:proofErr w:type="spellStart"/>
+      <w:r>
+        <w:t>nuc_integratedWCDGreen</w:t>
+      </w:r>
+      <w:proofErr w:type="spellEnd"/>
+      <w:r>
+        <w:t>'    '</w:t>
+      </w:r>
+      <w:proofErr w:type="spellStart"/>
+      <w:r>
+        <w:t>nuc_meanDAPI</w:t>
+      </w:r>
+      <w:proofErr w:type="spellEnd"/>
+      <w:r>
+        <w:t>'    'nuc_meanFoxO3'    '</w:t>
+      </w:r>
+      <w:proofErr w:type="spellStart"/>
+      <w:r>
+        <w:t>nuc_meanWCDGreen</w:t>
+      </w:r>
+      <w:proofErr w:type="spellEnd"/>
+      <w:r>
+        <w:t>'    'nuc_normmeanFoxO3'    'log10CoverN_extended_norm'    'log10CoverN_extended'     'log10CoverN_4pixel_norm'    'log10CoverN_4pixel'       '</w:t>
+      </w:r>
+      <w:proofErr w:type="spellStart"/>
+      <w:r>
+        <w:t>extendedcyto_area</w:t>
+      </w:r>
+      <w:proofErr w:type="spellEnd"/>
+      <w:r>
+        <w:t>'    '</w:t>
+      </w:r>
+      <w:proofErr w:type="spellStart"/>
+      <w:r>
+        <w:t>extendedcyto_integratedDAPI</w:t>
+      </w:r>
+      <w:proofErr w:type="spellEnd"/>
+      <w:r>
+        <w:t>'    'extendedcyto_integratedFoxO3'     '</w:t>
+      </w:r>
+      <w:proofErr w:type="spellStart"/>
+      <w:r>
+        <w:t>extendedcyto_integratedECDGreen</w:t>
+      </w:r>
+      <w:proofErr w:type="spellEnd"/>
+      <w:r>
+        <w:t>'    '</w:t>
+      </w:r>
+      <w:proofErr w:type="spellStart"/>
+      <w:r>
+        <w:t>extendedcyto_meanDAPI</w:t>
+      </w:r>
+      <w:proofErr w:type="spellEnd"/>
+      <w:r>
+        <w:t>'    'extendedcyto_meanFoxO3'    '</w:t>
+      </w:r>
+      <w:proofErr w:type="spellStart"/>
+      <w:r>
+        <w:t>extendedcyto_meanWCDGreen</w:t>
+      </w:r>
+      <w:proofErr w:type="spellEnd"/>
+      <w:r>
+        <w:t>'    '</w:t>
+      </w:r>
+      <w:proofErr w:type="spellStart"/>
+      <w:r>
+        <w:t>smallcyto_area</w:t>
+      </w:r>
+      <w:proofErr w:type="spellEnd"/>
+      <w:r>
+        <w:t>'    '</w:t>
+      </w:r>
+      <w:proofErr w:type="spellStart"/>
+      <w:r>
+        <w:t>smallcyto_integratedDAPI</w:t>
+      </w:r>
+      <w:proofErr w:type="spellEnd"/>
+      <w:r>
+        <w:t>'   'smallcyto_integratedFoxO3'    '</w:t>
+      </w:r>
+      <w:proofErr w:type="spellStart"/>
+      <w:r>
+        <w:t>smallcyto_integratedWCDGreen</w:t>
+      </w:r>
+      <w:proofErr w:type="spellEnd"/>
+      <w:r>
+        <w:t>'    '</w:t>
+      </w:r>
+      <w:proofErr w:type="spellStart"/>
+      <w:r>
+        <w:t>smallcyto_meanDAPI</w:t>
+      </w:r>
+      <w:proofErr w:type="spellEnd"/>
+      <w:r>
+        <w:t>'    'smallcyto_meanFoxO3'    '</w:t>
+      </w:r>
+      <w:proofErr w:type="spellStart"/>
+      <w:r>
+        <w:t>smallcyto_meanWCDGreen</w:t>
+      </w:r>
+      <w:proofErr w:type="spellEnd"/>
+      <w:r>
+        <w:t>'</w:t>
+      </w:r>
     </w:p>
     <w:p>
       <w:pPr>
@@ -655,11 +446,20 @@
       </w:pPr>
       <w:bookmarkStart w:id="0" w:name="_GoBack"/>
       <w:bookmarkEnd w:id="0"/>
-      <w:r>
-        <w:rPr>
-          <w:b/>
-          <w:bCs/>
-        </w:rPr>
+    </w:p>
+    <w:p>
+      <w:pPr>
+        <w:rPr>
+          <w:b/>
+          <w:bCs/>
+        </w:rPr>
+      </w:pPr>
+      <w:r>
+        <w:rPr>
+          <w:b/>
+          <w:bCs/>
+        </w:rPr>
+        <w:lastRenderedPageBreak/>
         <w:t>Output figures</w:t>
       </w:r>
     </w:p>

</xml_diff>